<commit_message>
update terakhir 3 file cetak di folder cetak_funding
</commit_message>
<xml_diff>
--- a/cetak_funding/formulir_persetujuan_suku_bunga.docx
+++ b/cetak_funding/formulir_persetujuan_suku_bunga.docx
@@ -1,11 +1,11 @@
 
 <file path=word/document.xml><?xml version="1.0" encoding="utf-8"?>
-<w:document xmlns:wpc="http://schemas.microsoft.com/office/word/2010/wordprocessingCanvas" xmlns:cx="http://schemas.microsoft.com/office/drawing/2014/chartex" xmlns:cx1="http://schemas.microsoft.com/office/drawing/2015/9/8/chartex" xmlns:cx2="http://schemas.microsoft.com/office/drawing/2015/10/21/chartex" xmlns:cx3="http://schemas.microsoft.com/office/drawing/2016/5/9/chartex" xmlns:cx4="http://schemas.microsoft.com/office/drawing/2016/5/10/chartex" xmlns:cx5="http://schemas.microsoft.com/office/drawing/2016/5/11/chartex" xmlns:cx6="http://schemas.microsoft.com/office/drawing/2016/5/12/chartex" xmlns:cx7="http://schemas.microsoft.com/office/drawing/2016/5/13/chartex" xmlns:cx8="http://schemas.microsoft.com/office/drawing/2016/5/14/chartex" xmlns:mc="http://schemas.openxmlformats.org/markup-compatibility/2006" xmlns:aink="http://schemas.microsoft.com/office/drawing/2016/ink" xmlns:am3d="http://schemas.microsoft.com/office/drawing/2017/model3d" xmlns:o="urn:schemas-microsoft-com:office:office" xmlns:oel="http://schemas.microsoft.com/office/2019/extlst" xmlns:r="http://schemas.openxmlformats.org/officeDocument/2006/relationships" xmlns:m="http://schemas.openxmlformats.org/officeDocument/2006/math" xmlns:v="urn:schemas-microsoft-com:vml" xmlns:wp14="http://schemas.microsoft.com/office/word/2010/wordprocessingDrawing" xmlns:wp="http://schemas.openxmlformats.org/drawingml/2006/wordprocessingDrawing" xmlns:w10="urn:schemas-microsoft-com:office:word" xmlns:w="http://schemas.openxmlformats.org/wordprocessingml/2006/main" xmlns:w14="http://schemas.microsoft.com/office/word/2010/wordml" xmlns:w15="http://schemas.microsoft.com/office/word/2012/wordml" xmlns:w16cex="http://schemas.microsoft.com/office/word/2018/wordml/cex" xmlns:w16cid="http://schemas.microsoft.com/office/word/2016/wordml/cid" xmlns:w16="http://schemas.microsoft.com/office/word/2018/wordml" xmlns:w16sdtdh="http://schemas.microsoft.com/office/word/2020/wordml/sdtdatahash" xmlns:w16se="http://schemas.microsoft.com/office/word/2015/wordml/symex" xmlns:wpg="http://schemas.microsoft.com/office/word/2010/wordprocessingGroup" xmlns:wpi="http://schemas.microsoft.com/office/word/2010/wordprocessingInk" xmlns:wne="http://schemas.microsoft.com/office/word/2006/wordml" xmlns:wps="http://schemas.microsoft.com/office/word/2010/wordprocessingShape" mc:Ignorable="w14 w15 w16se w16cid w16 w16cex w16sdtdh wp14">
+<w:document xmlns:wpc="http://schemas.microsoft.com/office/word/2010/wordprocessingCanvas" xmlns:cx="http://schemas.microsoft.com/office/drawing/2014/chartex" xmlns:cx1="http://schemas.microsoft.com/office/drawing/2015/9/8/chartex" xmlns:cx2="http://schemas.microsoft.com/office/drawing/2015/10/21/chartex" xmlns:cx3="http://schemas.microsoft.com/office/drawing/2016/5/9/chartex" xmlns:cx4="http://schemas.microsoft.com/office/drawing/2016/5/10/chartex" xmlns:cx5="http://schemas.microsoft.com/office/drawing/2016/5/11/chartex" xmlns:cx6="http://schemas.microsoft.com/office/drawing/2016/5/12/chartex" xmlns:cx7="http://schemas.microsoft.com/office/drawing/2016/5/13/chartex" xmlns:cx8="http://schemas.microsoft.com/office/drawing/2016/5/14/chartex" xmlns:mc="http://schemas.openxmlformats.org/markup-compatibility/2006" xmlns:aink="http://schemas.microsoft.com/office/drawing/2016/ink" xmlns:am3d="http://schemas.microsoft.com/office/drawing/2017/model3d" xmlns:o="urn:schemas-microsoft-com:office:office" xmlns:oel="http://schemas.microsoft.com/office/2019/extlst" xmlns:r="http://schemas.openxmlformats.org/officeDocument/2006/relationships" xmlns:m="http://schemas.openxmlformats.org/officeDocument/2006/math" xmlns:v="urn:schemas-microsoft-com:vml" xmlns:wp14="http://schemas.microsoft.com/office/word/2010/wordprocessingDrawing" xmlns:wp="http://schemas.openxmlformats.org/drawingml/2006/wordprocessingDrawing" xmlns:w10="urn:schemas-microsoft-com:office:word" xmlns:w="http://schemas.openxmlformats.org/wordprocessingml/2006/main" xmlns:w14="http://schemas.microsoft.com/office/word/2010/wordml" xmlns:w15="http://schemas.microsoft.com/office/word/2012/wordml" xmlns:w16cex="http://schemas.microsoft.com/office/word/2018/wordml/cex" xmlns:w16cid="http://schemas.microsoft.com/office/word/2016/wordml/cid" xmlns:w16="http://schemas.microsoft.com/office/word/2018/wordml" xmlns:w16du="http://schemas.microsoft.com/office/word/2023/wordml/word16du" xmlns:w16sdtdh="http://schemas.microsoft.com/office/word/2020/wordml/sdtdatahash" xmlns:w16se="http://schemas.microsoft.com/office/word/2015/wordml/symex" xmlns:wpg="http://schemas.microsoft.com/office/word/2010/wordprocessingGroup" xmlns:wpi="http://schemas.microsoft.com/office/word/2010/wordprocessingInk" xmlns:wne="http://schemas.microsoft.com/office/word/2006/wordml" xmlns:wps="http://schemas.microsoft.com/office/word/2010/wordprocessingShape" mc:Ignorable="w14 w15 w16se w16cid w16 w16cex w16sdtdh w16du wp14">
   <w:body>
     <w:tbl>
       <w:tblPr>
         <w:tblStyle w:val="TableGrid"/>
-        <w:tblW w:w="10644" w:type="dxa"/>
+        <w:tblW w:w="10689" w:type="dxa"/>
         <w:tblInd w:w="-612" w:type="dxa"/>
         <w:tblLook w:val="04A0" w:firstRow="1" w:lastRow="0" w:firstColumn="1" w:lastColumn="0" w:noHBand="0" w:noVBand="1"/>
       </w:tblPr>
@@ -14,10 +14,10 @@
         <w:gridCol w:w="1595"/>
         <w:gridCol w:w="277"/>
         <w:gridCol w:w="1913"/>
-        <w:gridCol w:w="1682"/>
-        <w:gridCol w:w="1672"/>
+        <w:gridCol w:w="1597"/>
+        <w:gridCol w:w="1800"/>
         <w:gridCol w:w="358"/>
-        <w:gridCol w:w="3062"/>
+        <w:gridCol w:w="3064"/>
       </w:tblGrid>
       <w:tr>
         <w:trPr>
@@ -29,13 +29,16 @@
             <w:gridSpan w:val="4"/>
           </w:tcPr>
           <w:p>
+            <w:pPr>
+              <w:jc w:val="center"/>
+            </w:pPr>
             <w:r>
               <w:rPr>
                 <w:noProof/>
               </w:rPr>
               <w:drawing>
-                <wp:inline distT="0" distB="0" distL="0" distR="0" wp14:anchorId="45211DFF" wp14:editId="2288AB76">
-                  <wp:extent cx="2222500" cy="372745"/>
+                <wp:inline distT="0" distB="0" distL="0" distR="0" wp14:anchorId="7578FAC6" wp14:editId="3D39622F">
+                  <wp:extent cx="2139950" cy="355600"/>
                   <wp:effectExtent l="0" t="0" r="0" b="0"/>
                   <wp:docPr id="1" name="Picture 1"/>
                   <wp:cNvGraphicFramePr>
@@ -66,7 +69,7 @@
                         <pic:spPr bwMode="auto">
                           <a:xfrm>
                             <a:off x="0" y="0"/>
-                            <a:ext cx="2222500" cy="372745"/>
+                            <a:ext cx="2139950" cy="355600"/>
                           </a:xfrm>
                           <a:prstGeom prst="rect">
                             <a:avLst/>
@@ -86,7 +89,7 @@
         </w:tc>
         <w:tc>
           <w:tcPr>
-            <w:tcW w:w="6750" w:type="dxa"/>
+            <w:tcW w:w="6819" w:type="dxa"/>
             <w:gridSpan w:val="4"/>
           </w:tcPr>
           <w:p>
@@ -143,7 +146,7 @@
         </w:tc>
         <w:tc>
           <w:tcPr>
-            <w:tcW w:w="3595" w:type="dxa"/>
+            <w:tcW w:w="3510" w:type="dxa"/>
             <w:gridSpan w:val="2"/>
           </w:tcPr>
           <w:p>
@@ -154,14 +157,17 @@
         </w:tc>
         <w:tc>
           <w:tcPr>
-            <w:tcW w:w="1672" w:type="dxa"/>
+            <w:tcW w:w="1800" w:type="dxa"/>
           </w:tcPr>
           <w:p>
             <w:pPr>
               <w:ind w:left="34"/>
             </w:pPr>
             <w:r>
-              <w:t>Nomor KTP</w:t>
+              <w:t xml:space="preserve">Nomor </w:t>
+            </w:r>
+            <w:r>
+              <w:t>Identitas</w:t>
             </w:r>
             <w:r>
               <w:t xml:space="preserve">      </w:t>
@@ -235,7 +241,7 @@
         </w:tc>
         <w:tc>
           <w:tcPr>
-            <w:tcW w:w="3595" w:type="dxa"/>
+            <w:tcW w:w="3510" w:type="dxa"/>
             <w:gridSpan w:val="2"/>
           </w:tcPr>
           <w:p>
@@ -246,7 +252,7 @@
         </w:tc>
         <w:tc>
           <w:tcPr>
-            <w:tcW w:w="1672" w:type="dxa"/>
+            <w:tcW w:w="1800" w:type="dxa"/>
           </w:tcPr>
           <w:p>
             <w:r>
@@ -1163,7 +1169,7 @@
 </file>
 
 <file path=word/numbering.xml><?xml version="1.0" encoding="utf-8"?>
-<w:numbering xmlns:wpc="http://schemas.microsoft.com/office/word/2010/wordprocessingCanvas" xmlns:cx="http://schemas.microsoft.com/office/drawing/2014/chartex" xmlns:cx1="http://schemas.microsoft.com/office/drawing/2015/9/8/chartex" xmlns:cx2="http://schemas.microsoft.com/office/drawing/2015/10/21/chartex" xmlns:cx3="http://schemas.microsoft.com/office/drawing/2016/5/9/chartex" xmlns:cx4="http://schemas.microsoft.com/office/drawing/2016/5/10/chartex" xmlns:cx5="http://schemas.microsoft.com/office/drawing/2016/5/11/chartex" xmlns:cx6="http://schemas.microsoft.com/office/drawing/2016/5/12/chartex" xmlns:cx7="http://schemas.microsoft.com/office/drawing/2016/5/13/chartex" xmlns:cx8="http://schemas.microsoft.com/office/drawing/2016/5/14/chartex" xmlns:mc="http://schemas.openxmlformats.org/markup-compatibility/2006" xmlns:aink="http://schemas.microsoft.com/office/drawing/2016/ink" xmlns:am3d="http://schemas.microsoft.com/office/drawing/2017/model3d" xmlns:o="urn:schemas-microsoft-com:office:office" xmlns:oel="http://schemas.microsoft.com/office/2019/extlst" xmlns:r="http://schemas.openxmlformats.org/officeDocument/2006/relationships" xmlns:m="http://schemas.openxmlformats.org/officeDocument/2006/math" xmlns:v="urn:schemas-microsoft-com:vml" xmlns:wp14="http://schemas.microsoft.com/office/word/2010/wordprocessingDrawing" xmlns:wp="http://schemas.openxmlformats.org/drawingml/2006/wordprocessingDrawing" xmlns:w10="urn:schemas-microsoft-com:office:word" xmlns:w="http://schemas.openxmlformats.org/wordprocessingml/2006/main" xmlns:w14="http://schemas.microsoft.com/office/word/2010/wordml" xmlns:w15="http://schemas.microsoft.com/office/word/2012/wordml" xmlns:w16cex="http://schemas.microsoft.com/office/word/2018/wordml/cex" xmlns:w16cid="http://schemas.microsoft.com/office/word/2016/wordml/cid" xmlns:w16="http://schemas.microsoft.com/office/word/2018/wordml" xmlns:w16sdtdh="http://schemas.microsoft.com/office/word/2020/wordml/sdtdatahash" xmlns:w16se="http://schemas.microsoft.com/office/word/2015/wordml/symex" xmlns:wpg="http://schemas.microsoft.com/office/word/2010/wordprocessingGroup" xmlns:wpi="http://schemas.microsoft.com/office/word/2010/wordprocessingInk" xmlns:wne="http://schemas.microsoft.com/office/word/2006/wordml" xmlns:wps="http://schemas.microsoft.com/office/word/2010/wordprocessingShape" mc:Ignorable="w14 w15 w16se w16cid w16 w16cex w16sdtdh wp14">
+<w:numbering xmlns:wpc="http://schemas.microsoft.com/office/word/2010/wordprocessingCanvas" xmlns:cx="http://schemas.microsoft.com/office/drawing/2014/chartex" xmlns:cx1="http://schemas.microsoft.com/office/drawing/2015/9/8/chartex" xmlns:cx2="http://schemas.microsoft.com/office/drawing/2015/10/21/chartex" xmlns:cx3="http://schemas.microsoft.com/office/drawing/2016/5/9/chartex" xmlns:cx4="http://schemas.microsoft.com/office/drawing/2016/5/10/chartex" xmlns:cx5="http://schemas.microsoft.com/office/drawing/2016/5/11/chartex" xmlns:cx6="http://schemas.microsoft.com/office/drawing/2016/5/12/chartex" xmlns:cx7="http://schemas.microsoft.com/office/drawing/2016/5/13/chartex" xmlns:cx8="http://schemas.microsoft.com/office/drawing/2016/5/14/chartex" xmlns:mc="http://schemas.openxmlformats.org/markup-compatibility/2006" xmlns:aink="http://schemas.microsoft.com/office/drawing/2016/ink" xmlns:am3d="http://schemas.microsoft.com/office/drawing/2017/model3d" xmlns:o="urn:schemas-microsoft-com:office:office" xmlns:oel="http://schemas.microsoft.com/office/2019/extlst" xmlns:r="http://schemas.openxmlformats.org/officeDocument/2006/relationships" xmlns:m="http://schemas.openxmlformats.org/officeDocument/2006/math" xmlns:v="urn:schemas-microsoft-com:vml" xmlns:wp14="http://schemas.microsoft.com/office/word/2010/wordprocessingDrawing" xmlns:wp="http://schemas.openxmlformats.org/drawingml/2006/wordprocessingDrawing" xmlns:w10="urn:schemas-microsoft-com:office:word" xmlns:w="http://schemas.openxmlformats.org/wordprocessingml/2006/main" xmlns:w14="http://schemas.microsoft.com/office/word/2010/wordml" xmlns:w15="http://schemas.microsoft.com/office/word/2012/wordml" xmlns:w16cex="http://schemas.microsoft.com/office/word/2018/wordml/cex" xmlns:w16cid="http://schemas.microsoft.com/office/word/2016/wordml/cid" xmlns:w16="http://schemas.microsoft.com/office/word/2018/wordml" xmlns:w16du="http://schemas.microsoft.com/office/word/2023/wordml/word16du" xmlns:w16sdtdh="http://schemas.microsoft.com/office/word/2020/wordml/sdtdatahash" xmlns:w16se="http://schemas.microsoft.com/office/word/2015/wordml/symex" xmlns:wpg="http://schemas.microsoft.com/office/word/2010/wordprocessingGroup" xmlns:wpi="http://schemas.microsoft.com/office/word/2010/wordprocessingInk" xmlns:wne="http://schemas.microsoft.com/office/word/2006/wordml" xmlns:wps="http://schemas.microsoft.com/office/word/2010/wordprocessingShape" mc:Ignorable="w14 w15 w16se w16cid w16 w16cex w16sdtdh w16du wp14">
   <w:abstractNum w:abstractNumId="0" w15:restartNumberingAfterBreak="0">
     <w:nsid w:val="0C0976AD"/>
     <w:multiLevelType w:val="hybridMultilevel"/>
@@ -1398,7 +1404,7 @@
 </file>
 
 <file path=word/styles.xml><?xml version="1.0" encoding="utf-8"?>
-<w:styles xmlns:mc="http://schemas.openxmlformats.org/markup-compatibility/2006" xmlns:r="http://schemas.openxmlformats.org/officeDocument/2006/relationships" xmlns:w="http://schemas.openxmlformats.org/wordprocessingml/2006/main" xmlns:w14="http://schemas.microsoft.com/office/word/2010/wordml" xmlns:w15="http://schemas.microsoft.com/office/word/2012/wordml" xmlns:w16cex="http://schemas.microsoft.com/office/word/2018/wordml/cex" xmlns:w16cid="http://schemas.microsoft.com/office/word/2016/wordml/cid" xmlns:w16="http://schemas.microsoft.com/office/word/2018/wordml" xmlns:w16sdtdh="http://schemas.microsoft.com/office/word/2020/wordml/sdtdatahash" xmlns:w16se="http://schemas.microsoft.com/office/word/2015/wordml/symex" mc:Ignorable="w14 w15 w16se w16cid w16 w16cex w16sdtdh">
+<w:styles xmlns:mc="http://schemas.openxmlformats.org/markup-compatibility/2006" xmlns:r="http://schemas.openxmlformats.org/officeDocument/2006/relationships" xmlns:w="http://schemas.openxmlformats.org/wordprocessingml/2006/main" xmlns:w14="http://schemas.microsoft.com/office/word/2010/wordml" xmlns:w15="http://schemas.microsoft.com/office/word/2012/wordml" xmlns:w16cex="http://schemas.microsoft.com/office/word/2018/wordml/cex" xmlns:w16cid="http://schemas.microsoft.com/office/word/2016/wordml/cid" xmlns:w16="http://schemas.microsoft.com/office/word/2018/wordml" xmlns:w16du="http://schemas.microsoft.com/office/word/2023/wordml/word16du" xmlns:w16sdtdh="http://schemas.microsoft.com/office/word/2020/wordml/sdtdatahash" xmlns:w16se="http://schemas.microsoft.com/office/word/2015/wordml/symex" mc:Ignorable="w14 w15 w16se w16cid w16 w16cex w16sdtdh w16du">
   <w:docDefaults>
     <w:rPrDefault>
       <w:rPr>

</xml_diff>